<commit_message>
moved federal art project
</commit_message>
<xml_diff>
--- a/++Templated Entries/READY/Tetsugoro(Loh)SC (EA).docx
+++ b/++Templated Entries/READY/Tetsugoro(Loh)SC (EA).docx
@@ -66,7 +66,6 @@
               <w:listItem w:displayText="Prof." w:value="Prof."/>
             </w:dropDownList>
           </w:sdtPr>
-          <w:sdtEndPr/>
           <w:sdtContent>
             <w:tc>
               <w:tcPr>
@@ -102,7 +101,6 @@
             </w:placeholder>
             <w:text/>
           </w:sdtPr>
-          <w:sdtEndPr/>
           <w:sdtContent>
             <w:tc>
               <w:tcPr>
@@ -127,7 +125,6 @@
             <w:showingPlcHdr/>
             <w:text/>
           </w:sdtPr>
-          <w:sdtEndPr/>
           <w:sdtContent>
             <w:tc>
               <w:tcPr>
@@ -154,16 +151,17 @@
             </w:placeholder>
             <w:text/>
           </w:sdtPr>
-          <w:sdtEndPr/>
           <w:sdtContent>
             <w:tc>
               <w:tcPr>
                 <w:tcW w:w="2642" w:type="dxa"/>
               </w:tcPr>
               <w:p>
+                <w:proofErr w:type="spellStart"/>
                 <w:r>
                   <w:t>Loh</w:t>
                 </w:r>
+                <w:proofErr w:type="spellEnd"/>
               </w:p>
             </w:tc>
           </w:sdtContent>
@@ -199,7 +197,6 @@
             </w:placeholder>
             <w:showingPlcHdr/>
           </w:sdtPr>
-          <w:sdtEndPr/>
           <w:sdtContent>
             <w:tc>
               <w:tcPr>
@@ -246,10 +243,8 @@
             <w:placeholder>
               <w:docPart w:val="948A1375F9FB3A4D9077CA2867234908"/>
             </w:placeholder>
-            <w:showingPlcHdr/>
             <w:text/>
           </w:sdtPr>
-          <w:sdtEndPr/>
           <w:sdtContent>
             <w:tc>
               <w:tcPr>
@@ -258,10 +253,7 @@
               </w:tcPr>
               <w:p>
                 <w:r>
-                  <w:rPr>
-                    <w:rStyle w:val="PlaceholderText"/>
-                  </w:rPr>
-                  <w:t>[Enter the institution with which you are affiliated]</w:t>
+                  <w:t>National University of Singapore</w:t>
                 </w:r>
               </w:p>
             </w:tc>
@@ -318,9 +310,6 @@
       <w:tr>
         <w:sdt>
           <w:sdtPr>
-            <w:rPr>
-              <w:b/>
-            </w:rPr>
             <w:alias w:val="Article headword"/>
             <w:tag w:val="articleHeadword"/>
             <w:id w:val="-361440020"/>
@@ -329,7 +318,6 @@
             </w:placeholder>
             <w:text/>
           </w:sdtPr>
-          <w:sdtEndPr/>
           <w:sdtContent>
             <w:tc>
               <w:tcPr>
@@ -346,10 +334,15 @@
                   </w:rPr>
                 </w:pPr>
                 <w:r>
-                  <w:rPr>
-                    <w:b/>
-                  </w:rPr>
-                  <w:t>Yorozu, Tesugoro</w:t>
+                  <w:t xml:space="preserve">Yorozu, </w:t>
+                </w:r>
+                <w:proofErr w:type="spellStart"/>
+                <w:r>
+                  <w:t>Tesugoro</w:t>
+                </w:r>
+                <w:proofErr w:type="spellEnd"/>
+                <w:r>
+                  <w:t xml:space="preserve"> (1885-1927)</w:t>
                 </w:r>
               </w:p>
             </w:tc>
@@ -367,7 +360,6 @@
             </w:placeholder>
             <w:showingPlcHdr/>
           </w:sdtPr>
-          <w:sdtEndPr/>
           <w:sdtContent>
             <w:tc>
               <w:tcPr>
@@ -415,74 +407,314 @@
               <w:docPart w:val="BDE1D946598F6147973AAE68C2692A2B"/>
             </w:placeholder>
           </w:sdtPr>
-          <w:sdtEndPr/>
           <w:sdtContent>
-            <w:tc>
-              <w:tcPr>
-                <w:tcW w:w="9016" w:type="dxa"/>
-                <w:tcMar>
-                  <w:top w:w="113" w:type="dxa"/>
-                  <w:bottom w:w="113" w:type="dxa"/>
-                </w:tcMar>
-              </w:tcPr>
-              <w:p>
-                <w:r>
-                  <w:rPr>
-                    <w:rFonts w:eastAsia="Times New Roman" w:cs="Arial"/>
-                    <w:lang w:val="en-SG"/>
-                  </w:rPr>
-                  <w:t>Yorozu Tetsugor</w:t>
-                </w:r>
-                <w:r>
-                  <w:rPr>
-                    <w:lang w:val="en-US"/>
-                  </w:rPr>
-                  <w:t>ô</w:t>
-                </w:r>
-                <w:r>
-                  <w:rPr>
-                    <w:lang w:val="en-US"/>
-                  </w:rPr>
-                  <w:t xml:space="preserve"> was a Y</w:t>
-                </w:r>
-                <w:r>
-                  <w:rPr>
-                    <w:lang w:val="en-US"/>
-                  </w:rPr>
-                  <w:t>ô</w:t>
-                </w:r>
-                <w:r>
-                  <w:rPr>
-                    <w:lang w:val="en-US"/>
-                  </w:rPr>
-                  <w:t>ga (Western-style) paint</w:t>
-                </w:r>
-                <w:r>
-                  <w:rPr>
-                    <w:lang w:val="en-US"/>
-                  </w:rPr>
-                  <w:t>er who was associated with the avant-g</w:t>
-                </w:r>
-                <w:r>
-                  <w:rPr>
-                    <w:lang w:val="en-US"/>
-                  </w:rPr>
-                  <w:t>arde movement of the Taish</w:t>
-                </w:r>
-                <w:r>
-                  <w:rPr>
-                    <w:lang w:val="en-US"/>
-                  </w:rPr>
-                  <w:t>ô</w:t>
-                </w:r>
-                <w:r>
-                  <w:rPr>
-                    <w:lang w:val="en-US"/>
-                  </w:rPr>
-                  <w:t xml:space="preserve"> years (1912 – 1926).</w:t>
-                </w:r>
-              </w:p>
-            </w:tc>
+            <w:sdt>
+              <w:sdtPr>
+                <w:alias w:val="Article text"/>
+                <w:tag w:val="articleText"/>
+                <w:id w:val="1828786291"/>
+                <w:placeholder>
+                  <w:docPart w:val="1D868E1E5FA66C49B9E32FEA3B266A05"/>
+                </w:placeholder>
+              </w:sdtPr>
+              <w:sdtEndPr/>
+              <w:sdtContent>
+                <w:tc>
+                  <w:tcPr>
+                    <w:tcW w:w="9016" w:type="dxa"/>
+                    <w:tcMar>
+                      <w:top w:w="113" w:type="dxa"/>
+                      <w:bottom w:w="113" w:type="dxa"/>
+                    </w:tcMar>
+                  </w:tcPr>
+                  <w:p>
+                    <w:r>
+                      <w:t xml:space="preserve">Yorozu </w:t>
+                    </w:r>
+                    <w:proofErr w:type="spellStart"/>
+                    <w:r>
+                      <w:t>Tetsugorô</w:t>
+                    </w:r>
+                    <w:proofErr w:type="spellEnd"/>
+                    <w:r>
+                      <w:t xml:space="preserve"> was </w:t>
+                    </w:r>
+                    <w:proofErr w:type="gramStart"/>
+                    <w:r>
+                      <w:t>a</w:t>
+                    </w:r>
+                    <w:proofErr w:type="gramEnd"/>
+                    <w:r>
+                      <w:t xml:space="preserve"> </w:t>
+                    </w:r>
+                    <w:proofErr w:type="spellStart"/>
+                    <w:r>
+                      <w:t>Yôga</w:t>
+                    </w:r>
+                    <w:proofErr w:type="spellEnd"/>
+                    <w:r>
+                      <w:t xml:space="preserve"> (Western-style) painter who was associated with the avant-garde movem</w:t>
+                    </w:r>
+                    <w:r>
+                      <w:t xml:space="preserve">ent of the </w:t>
+                    </w:r>
+                    <w:proofErr w:type="spellStart"/>
+                    <w:r>
+                      <w:t>Taishô</w:t>
+                    </w:r>
+                    <w:proofErr w:type="spellEnd"/>
+                    <w:r>
+                      <w:t xml:space="preserve"> years (1912-</w:t>
+                    </w:r>
+                    <w:r>
+                      <w:t xml:space="preserve">1926). His foray into art </w:t>
+                    </w:r>
+                    <w:r>
+                      <w:t>began</w:t>
+                    </w:r>
+                    <w:r>
+                      <w:t xml:space="preserve"> early </w:t>
+                    </w:r>
+                    <w:r>
+                      <w:t xml:space="preserve">when he took it upon himself to study </w:t>
+                    </w:r>
+                    <w:proofErr w:type="spellStart"/>
+                    <w:r>
+                      <w:t>Ôshita</w:t>
+                    </w:r>
+                    <w:proofErr w:type="spellEnd"/>
+                    <w:r>
+                      <w:t xml:space="preserve"> </w:t>
+                    </w:r>
+                    <w:proofErr w:type="spellStart"/>
+                    <w:r>
+                      <w:t>Tôjirô’s</w:t>
+                    </w:r>
+                    <w:proofErr w:type="spellEnd"/>
+                    <w:r>
+                      <w:t xml:space="preserve"> [</w:t>
+                    </w:r>
+                    <w:proofErr w:type="spellStart"/>
+                    <w:r>
+                      <w:rPr>
+                        <w:rFonts w:hint="eastAsia"/>
+                      </w:rPr>
+                      <w:t>大下藤次郎</w:t>
+                    </w:r>
+                    <w:proofErr w:type="spellEnd"/>
+                    <w:r>
+                      <w:t>]</w:t>
+                    </w:r>
+                    <w:r>
+                      <w:t xml:space="preserve"> </w:t>
+                    </w:r>
+                    <w:r>
+                      <w:rPr>
+                        <w:i/>
+                      </w:rPr>
+                      <w:t>A Guide to Watercolours</w:t>
+                    </w:r>
+                    <w:r>
+                      <w:t xml:space="preserve">. Prior to enrolling at the Tokyo School of Fine Arts in Western-style painting, he </w:t>
+                    </w:r>
+                    <w:r>
+                      <w:t>had already attended</w:t>
+                    </w:r>
+                    <w:r>
+                      <w:t xml:space="preserve"> meetings and s</w:t>
+                    </w:r>
+                    <w:r>
+                      <w:t xml:space="preserve">tudy sessions at the </w:t>
+                    </w:r>
+                    <w:proofErr w:type="spellStart"/>
+                    <w:r>
+                      <w:t>Hakubakai</w:t>
+                    </w:r>
+                    <w:proofErr w:type="spellEnd"/>
+                    <w:r>
+                      <w:t xml:space="preserve"> [</w:t>
+                    </w:r>
+                    <w:r>
+                      <w:t>White Horse Society</w:t>
+                    </w:r>
+                    <w:r>
+                      <w:t>;</w:t>
+                    </w:r>
+                    <w:r>
+                      <w:t xml:space="preserve"> </w:t>
+                    </w:r>
+                    <w:proofErr w:type="spellStart"/>
+                    <w:r>
+                      <w:rPr>
+                        <w:rFonts w:hint="eastAsia"/>
+                      </w:rPr>
+                      <w:t>白馬会</w:t>
+                    </w:r>
+                    <w:proofErr w:type="spellEnd"/>
+                    <w:r>
+                      <w:rPr>
+                        <w:lang w:val="en-US"/>
+                      </w:rPr>
+                      <w:t>]</w:t>
+                    </w:r>
+                    <w:r>
+                      <w:t xml:space="preserve"> </w:t>
+                    </w:r>
+                    <w:r>
+                      <w:t>(1896-</w:t>
+                    </w:r>
+                    <w:r>
+                      <w:t>1911). In 1907, he entered the Tokyo School of F</w:t>
+                    </w:r>
+                    <w:r>
+                      <w:t>ine Arts and graduated in 1912.</w:t>
+                    </w:r>
+                    <w:r>
+                      <w:t xml:space="preserve"> His graduation work, </w:t>
+                    </w:r>
+                    <w:r>
+                      <w:rPr>
+                        <w:i/>
+                      </w:rPr>
+                      <w:t>A Nude Beauty</w:t>
+                    </w:r>
+                    <w:r>
+                      <w:t xml:space="preserve"> (1912), drew much attention and was thought to be a pioneering work of Japanese Fauvism. T</w:t>
+                    </w:r>
+                    <w:r>
+                      <w:t>oday, the work is designated</w:t>
+                    </w:r>
+                    <w:r>
+                      <w:t xml:space="preserve"> as an </w:t>
+                    </w:r>
+                    <w:r>
+                      <w:t>‘</w:t>
+                    </w:r>
+                    <w:r>
+                      <w:t>Important Cultural Property.</w:t>
+                    </w:r>
+                    <w:r>
+                      <w:t>’</w:t>
+                    </w:r>
+                    <w:r>
+                      <w:t xml:space="preserve"> Yorozu’s works around in this period </w:t>
+                    </w:r>
+                    <w:r>
+                      <w:t>revealed</w:t>
+                    </w:r>
+                    <w:r>
+                      <w:t xml:space="preserve"> the influence of both Fauvism and Cubism. His landscapes and portraits wer</w:t>
+                    </w:r>
+                    <w:r>
+                      <w:t xml:space="preserve">e well received at the </w:t>
+                    </w:r>
+                    <w:proofErr w:type="spellStart"/>
+                    <w:r>
+                      <w:t>Nikakai</w:t>
+                    </w:r>
+                    <w:proofErr w:type="spellEnd"/>
+                    <w:r>
+                      <w:t xml:space="preserve"> [</w:t>
+                    </w:r>
+                    <w:r>
+                      <w:t>Se</w:t>
+                    </w:r>
+                    <w:r>
+                      <w:t>cond Section Association] (1914-</w:t>
+                    </w:r>
+                    <w:r>
+                      <w:t>present), which was opened</w:t>
+                    </w:r>
+                    <w:r>
+                      <w:t xml:space="preserve"> to showcase the work of</w:t>
+                    </w:r>
+                    <w:r>
+                      <w:t xml:space="preserve"> younger and more avant-garde</w:t>
+                    </w:r>
+                    <w:r>
+                      <w:t xml:space="preserve"> artists. For health reasons, Yorozu</w:t>
+                    </w:r>
+                    <w:r>
+                      <w:t xml:space="preserve"> moved away from Tokyo to recuperate, but continued, when possible,</w:t>
+                    </w:r>
+                    <w:r>
+                      <w:t xml:space="preserve"> to exhibit at the </w:t>
+                    </w:r>
+                    <w:proofErr w:type="spellStart"/>
+                    <w:r>
+                      <w:t>Nikaten</w:t>
+                    </w:r>
+                    <w:proofErr w:type="spellEnd"/>
+                    <w:r>
+                      <w:t xml:space="preserve"> [</w:t>
+                    </w:r>
+                    <w:r>
+                      <w:t xml:space="preserve">exhibitions of the </w:t>
+                    </w:r>
+                    <w:proofErr w:type="spellStart"/>
+                    <w:r>
+                      <w:t>Nikakai</w:t>
+                    </w:r>
+                    <w:proofErr w:type="spellEnd"/>
+                    <w:r>
+                      <w:t>]</w:t>
+                    </w:r>
+                    <w:r>
+                      <w:t>.</w:t>
+                    </w:r>
+                    <w:r>
+                      <w:t xml:space="preserve"> Although he was unsuccessful in</w:t>
+                    </w:r>
+                    <w:r>
+                      <w:t xml:space="preserve"> his attempts </w:t>
+                    </w:r>
+                    <w:r>
+                      <w:t>to gain entry to</w:t>
+                    </w:r>
+                    <w:r>
+                      <w:t xml:space="preserve"> the government sponsored </w:t>
+                    </w:r>
+                    <w:proofErr w:type="spellStart"/>
+                    <w:r>
+                      <w:t>Teiten</w:t>
+                    </w:r>
+                    <w:proofErr w:type="spellEnd"/>
+                    <w:r>
+                      <w:t xml:space="preserve"> exhibition</w:t>
+                    </w:r>
+                    <w:r>
+                      <w:t>, Yorozu continued with his explorations in art, specifically i</w:t>
+                    </w:r>
+                    <w:r>
+                      <w:t>n Nanga [literati painting]</w:t>
+                    </w:r>
+                    <w:r>
+                      <w:t xml:space="preserve"> and </w:t>
+                    </w:r>
+                    <w:proofErr w:type="spellStart"/>
+                    <w:r>
+                      <w:t>N</w:t>
+                    </w:r>
+                    <w:r>
+                      <w:t>ihonga</w:t>
+                    </w:r>
+                    <w:proofErr w:type="spellEnd"/>
+                    <w:r>
+                      <w:t xml:space="preserve"> [Japanese-style painting]</w:t>
+                    </w:r>
+                    <w:r>
+                      <w:t xml:space="preserve">. He passed </w:t>
+                    </w:r>
+                    <w:r>
+                      <w:t xml:space="preserve">away in 1927 and left behind </w:t>
+                    </w:r>
+                    <w:r>
+                      <w:t xml:space="preserve">a legacy as Japan’s pioneer of Cubism and Fauvism. </w:t>
+                    </w:r>
+                  </w:p>
+                </w:tc>
+              </w:sdtContent>
+            </w:sdt>
           </w:sdtContent>
         </w:sdt>
       </w:tr>
@@ -496,7 +728,6 @@
               <w:docPart w:val="8BAC6BE94FFBFE4EADDA514DCDC8AA20"/>
             </w:placeholder>
           </w:sdtPr>
-          <w:sdtEndPr/>
           <w:sdtContent>
             <w:tc>
               <w:tcPr>
@@ -514,7 +745,15 @@
                   </w:rPr>
                 </w:pPr>
                 <w:r>
-                  <w:t xml:space="preserve">Yorozu Tetsugorô was </w:t>
+                  <w:t xml:space="preserve">Yorozu </w:t>
+                </w:r>
+                <w:proofErr w:type="spellStart"/>
+                <w:r>
+                  <w:t>Tetsugorô</w:t>
+                </w:r>
+                <w:proofErr w:type="spellEnd"/>
+                <w:r>
+                  <w:t xml:space="preserve"> was </w:t>
                 </w:r>
                 <w:proofErr w:type="gramStart"/>
                 <w:r>
@@ -522,7 +761,15 @@
                 </w:r>
                 <w:proofErr w:type="gramEnd"/>
                 <w:r>
-                  <w:t xml:space="preserve"> Yôga (Western-style) painter who was associated with the </w:t>
+                  <w:t xml:space="preserve"> </w:t>
+                </w:r>
+                <w:proofErr w:type="spellStart"/>
+                <w:r>
+                  <w:t>Yôga</w:t>
+                </w:r>
+                <w:proofErr w:type="spellEnd"/>
+                <w:r>
+                  <w:t xml:space="preserve"> (Western-style) painter who was associated with the </w:t>
                 </w:r>
                 <w:r>
                   <w:t>avant-g</w:t>
@@ -531,11 +778,58 @@
                   <w:t>a</w:t>
                 </w:r>
                 <w:r>
-                  <w:t xml:space="preserve">rde movement of the Taishô years (1912 – 1926). His foray into art started early when studying Ôshita Tôjirô’s </w:t>
-                </w:r>
-                <w:proofErr w:type="gramStart"/>
-                <w:r>
-                  <w:t xml:space="preserve">( </w:t>
+                  <w:t>rde movem</w:t>
+                </w:r>
+                <w:r>
+                  <w:t xml:space="preserve">ent of the </w:t>
+                </w:r>
+                <w:proofErr w:type="spellStart"/>
+                <w:r>
+                  <w:t>Taishô</w:t>
+                </w:r>
+                <w:proofErr w:type="spellEnd"/>
+                <w:r>
+                  <w:t xml:space="preserve"> years (1912-</w:t>
+                </w:r>
+                <w:r>
+                  <w:t xml:space="preserve">1926). His foray into art </w:t>
+                </w:r>
+                <w:r>
+                  <w:t>began</w:t>
+                </w:r>
+                <w:r>
+                  <w:t xml:space="preserve"> early </w:t>
+                </w:r>
+                <w:r>
+                  <w:t>when</w:t>
+                </w:r>
+                <w:r>
+                  <w:t xml:space="preserve"> he</w:t>
+                </w:r>
+                <w:r>
+                  <w:t xml:space="preserve"> </w:t>
+                </w:r>
+                <w:r>
+                  <w:t>took it upon himself to study</w:t>
+                </w:r>
+                <w:r>
+                  <w:t xml:space="preserve"> </w:t>
+                </w:r>
+                <w:proofErr w:type="spellStart"/>
+                <w:r>
+                  <w:t>Ôshita</w:t>
+                </w:r>
+                <w:proofErr w:type="spellEnd"/>
+                <w:r>
+                  <w:t xml:space="preserve"> </w:t>
+                </w:r>
+                <w:proofErr w:type="spellStart"/>
+                <w:r>
+                  <w:t>Tôjirô’s</w:t>
+                </w:r>
+                <w:proofErr w:type="spellEnd"/>
+                <w:r>
+                  <w:t xml:space="preserve"> [</w:t>
                 </w:r>
                 <w:r>
                   <w:rPr>
@@ -543,9 +837,46 @@
                   </w:rPr>
                   <w:t>大下藤次郎</w:t>
                 </w:r>
-                <w:proofErr w:type="gramEnd"/>
-                <w:r>
-                  <w:t xml:space="preserve">) A Guide to Watercolours. Prior to enrolling at the Tokyo School of Fine Arts in Western-style painting, he was already attending meetings and study sessions at the Hakubakai (White Horse Society </w:t>
+                <w:r>
+                  <w:t>]</w:t>
+                </w:r>
+                <w:r>
+                  <w:t xml:space="preserve"> </w:t>
+                </w:r>
+                <w:r>
+                  <w:rPr>
+                    <w:i/>
+                  </w:rPr>
+                  <w:t>A Guide to Watercolours</w:t>
+                </w:r>
+                <w:r>
+                  <w:t xml:space="preserve">. Prior to enrolling at the Tokyo School of Fine Arts in Western-style painting, he </w:t>
+                </w:r>
+                <w:r>
+                  <w:t>had already attended</w:t>
+                </w:r>
+                <w:r>
+                  <w:t xml:space="preserve"> meetings and s</w:t>
+                </w:r>
+                <w:r>
+                  <w:t xml:space="preserve">tudy sessions at the </w:t>
+                </w:r>
+                <w:proofErr w:type="spellStart"/>
+                <w:r>
+                  <w:t>Hakubakai</w:t>
+                </w:r>
+                <w:proofErr w:type="spellEnd"/>
+                <w:r>
+                  <w:t xml:space="preserve"> [</w:t>
+                </w:r>
+                <w:r>
+                  <w:t>White Horse Society</w:t>
+                </w:r>
+                <w:r>
+                  <w:t>;</w:t>
+                </w:r>
+                <w:r>
+                  <w:t xml:space="preserve"> </w:t>
                 </w:r>
                 <w:r>
                   <w:rPr>
@@ -554,19 +885,99 @@
                   <w:t>白馬会</w:t>
                 </w:r>
                 <w:r>
-                  <w:t xml:space="preserve"> 1896 – 1911). In 1907, he entered the Tokyo School of Fine Arts and graduated in 1912.  His graduation work, A Nude Beauty (1912), drew much att</w:t>
+                  <w:rPr>
+                    <w:lang w:val="en-US"/>
+                  </w:rPr>
+                  <w:t>]</w:t>
+                </w:r>
+                <w:r>
+                  <w:t xml:space="preserve"> </w:t>
+                </w:r>
+                <w:r>
+                  <w:t>(1896-</w:t>
+                </w:r>
+                <w:r>
+                  <w:t>1911). In 1907, he entered the Tokyo School of F</w:t>
+                </w:r>
+                <w:r>
+                  <w:t>ine Arts and graduated in 1912.</w:t>
+                </w:r>
+                <w:r>
+                  <w:t xml:space="preserve"> His graduation work, </w:t>
+                </w:r>
+                <w:r>
+                  <w:rPr>
+                    <w:i/>
+                  </w:rPr>
+                  <w:t>A Nude Beauty</w:t>
+                </w:r>
+                <w:r>
+                  <w:t xml:space="preserve"> (1912), drew much att</w:t>
                 </w:r>
                 <w:r>
                   <w:t>ention and was thought to be a</w:t>
                 </w:r>
                 <w:r>
-                  <w:t xml:space="preserve"> pioneering work of Japanese Fauvism. The work is designated today as an Important Cultural Property. Yorozu’s works around in this perio</w:t>
-                </w:r>
-                <w:r>
-                  <w:t xml:space="preserve">d showed the influence of both </w:t>
-                </w:r>
-                <w:r>
-                  <w:t>Fauvism and Cubism. His landscapes and portraits were well received at the Nikakai (Second Section Association, 1914- present</w:t>
+                  <w:t xml:space="preserve"> pioneering work of Japanese Fauvism. T</w:t>
+                </w:r>
+                <w:r>
+                  <w:t>oday, the work is designated</w:t>
+                </w:r>
+                <w:r>
+                  <w:t xml:space="preserve"> as an </w:t>
+                </w:r>
+                <w:r>
+                  <w:t>‘</w:t>
+                </w:r>
+                <w:r>
+                  <w:t>Important Cultural Property.</w:t>
+                </w:r>
+                <w:r>
+                  <w:t>’</w:t>
+                </w:r>
+                <w:r>
+                  <w:t xml:space="preserve"> Yorozu’s works around in this perio</w:t>
+                </w:r>
+                <w:r>
+                  <w:t xml:space="preserve">d </w:t>
+                </w:r>
+                <w:r>
+                  <w:t>revealed</w:t>
+                </w:r>
+                <w:r>
+                  <w:t xml:space="preserve"> the influence of both </w:t>
+                </w:r>
+                <w:r>
+                  <w:t>Fauvism and Cubism. His landscapes and portraits wer</w:t>
+                </w:r>
+                <w:r>
+                  <w:t xml:space="preserve">e well received at the </w:t>
+                </w:r>
+                <w:proofErr w:type="spellStart"/>
+                <w:r>
+                  <w:t>Nikakai</w:t>
+                </w:r>
+                <w:proofErr w:type="spellEnd"/>
+                <w:r>
+                  <w:t xml:space="preserve"> [</w:t>
+                </w:r>
+                <w:r>
+                  <w:t>Se</w:t>
+                </w:r>
+                <w:r>
+                  <w:t>cond Section Association]</w:t>
+                </w:r>
+                <w:r>
+                  <w:t xml:space="preserve"> </w:t>
+                </w:r>
+                <w:r>
+                  <w:t>(</w:t>
+                </w:r>
+                <w:r>
+                  <w:t>1914-</w:t>
+                </w:r>
+                <w:r>
+                  <w:t>present</w:t>
                 </w:r>
                 <w:r>
                   <w:t>), which was open</w:t>
@@ -575,7 +986,10 @@
                   <w:t>ed</w:t>
                 </w:r>
                 <w:r>
-                  <w:t xml:space="preserve"> to showcasing younger </w:t>
+                  <w:t xml:space="preserve"> to showcase the work of</w:t>
+                </w:r>
+                <w:r>
+                  <w:t xml:space="preserve"> younger </w:t>
                 </w:r>
                 <w:r>
                   <w:t>and more avant-g</w:t>
@@ -584,7 +998,10 @@
                   <w:t>arde</w:t>
                 </w:r>
                 <w:r>
-                  <w:t xml:space="preserve"> artists’ works. Due to health reasons, he moved away from Tokyo to recuperate, but continued</w:t>
+                  <w:t xml:space="preserve"> artists. For health reasons, Yorozu</w:t>
+                </w:r>
+                <w:r>
+                  <w:t xml:space="preserve"> moved away from Tokyo to recuperate, but continued</w:t>
                 </w:r>
                 <w:r>
                   <w:t>,</w:t>
@@ -599,34 +1016,81 @@
                   <w:t>,</w:t>
                 </w:r>
                 <w:r>
-                  <w:t xml:space="preserve"> to exhibit at the Nikaten (</w:t>
-                </w:r>
-                <w:r>
-                  <w:t>exhibitions of the Nikakai</w:t>
-                </w:r>
-                <w:r>
-                  <w:t>)</w:t>
-                </w:r>
-                <w:r>
-                  <w:t>. Although he was unsuccessful at his attempts at</w:t>
+                  <w:t xml:space="preserve"> to exhibit at the </w:t>
+                </w:r>
+                <w:proofErr w:type="spellStart"/>
+                <w:r>
+                  <w:t>Nikaten</w:t>
+                </w:r>
+                <w:proofErr w:type="spellEnd"/>
+                <w:r>
+                  <w:t xml:space="preserve"> [</w:t>
+                </w:r>
+                <w:r>
+                  <w:t xml:space="preserve">exhibitions of the </w:t>
+                </w:r>
+                <w:proofErr w:type="spellStart"/>
+                <w:r>
+                  <w:t>Nikakai</w:t>
+                </w:r>
+                <w:proofErr w:type="spellEnd"/>
+                <w:r>
+                  <w:t>]</w:t>
+                </w:r>
+                <w:r>
+                  <w:t>.</w:t>
+                </w:r>
+                <w:r>
+                  <w:t xml:space="preserve"> Although he was unsuccessful in</w:t>
+                </w:r>
+                <w:r>
+                  <w:t xml:space="preserve"> his attempts </w:t>
+                </w:r>
+                <w:r>
+                  <w:t>to gain entry to</w:t>
                 </w:r>
                 <w:r>
                   <w:t xml:space="preserve"> the government </w:t>
                 </w:r>
                 <w:r>
-                  <w:t>sponsored Teiten, Yorozu continued</w:t>
+                  <w:t xml:space="preserve">sponsored </w:t>
+                </w:r>
+                <w:proofErr w:type="spellStart"/>
+                <w:r>
+                  <w:t>Teiten</w:t>
+                </w:r>
+                <w:proofErr w:type="spellEnd"/>
+                <w:r>
+                  <w:t xml:space="preserve"> exhibition</w:t>
+                </w:r>
+                <w:r>
+                  <w:t>, Yorozu continued</w:t>
                 </w:r>
                 <w:r>
                   <w:t xml:space="preserve"> with his explorations in art, specifically i</w:t>
                 </w:r>
                 <w:r>
-                  <w:t xml:space="preserve">n Nanga (literati painting) and Nihonga (Japanese-style painting). He passed </w:t>
-                </w:r>
-                <w:r>
-                  <w:t>away in 1927 and left behind him</w:t>
-                </w:r>
-                <w:r>
-                  <w:t xml:space="preserve"> </w:t>
+                  <w:t>n Nanga [literati painting]</w:t>
+                </w:r>
+                <w:r>
+                  <w:t xml:space="preserve"> and </w:t>
+                </w:r>
+                <w:proofErr w:type="spellStart"/>
+                <w:r>
+                  <w:t>N</w:t>
+                </w:r>
+                <w:r>
+                  <w:t>ihonga</w:t>
+                </w:r>
+                <w:proofErr w:type="spellEnd"/>
+                <w:r>
+                  <w:t xml:space="preserve"> [Japanese-style painting]</w:t>
+                </w:r>
+                <w:r>
+                  <w:t xml:space="preserve">. He passed </w:t>
+                </w:r>
+                <w:r>
+                  <w:t xml:space="preserve">away in 1927 and left behind </w:t>
                 </w:r>
                 <w:r>
                   <w:t>a legacy</w:t>
@@ -635,8 +1099,9 @@
                   <w:t xml:space="preserve"> as Japan’s pioneer of Cubism and Fauvism. </w:t>
                 </w:r>
               </w:p>
-              <w:p/>
             </w:tc>
+            <w:bookmarkStart w:id="0" w:name="_GoBack" w:displacedByCustomXml="next"/>
+            <w:bookmarkEnd w:id="0" w:displacedByCustomXml="next"/>
           </w:sdtContent>
         </w:sdt>
       </w:tr>
@@ -655,15 +1120,6 @@
             <w:r>
               <w:t>:</w:t>
             </w:r>
-            <w:bookmarkStart w:id="0" w:name="_GoBack"/>
-            <w:bookmarkEnd w:id="0"/>
-          </w:p>
-          <w:p>
-            <w:pPr>
-              <w:tabs>
-                <w:tab w:val="left" w:pos="5780"/>
-              </w:tabs>
-            </w:pPr>
             <w:r>
               <w:tab/>
             </w:r>
@@ -677,7 +1133,6 @@
                 <w:docPart w:val="D55205982FBD774D864C416631C2DA3D"/>
               </w:placeholder>
             </w:sdtPr>
-            <w:sdtEndPr/>
             <w:sdtContent>
               <w:p>
                 <w:sdt>
@@ -685,7 +1140,6 @@
                     <w:id w:val="-1625307658"/>
                     <w:citation/>
                   </w:sdtPr>
-                  <w:sdtEndPr/>
                   <w:sdtContent>
                     <w:r>
                       <w:fldChar w:fldCharType="begin"/>
@@ -712,6 +1166,7 @@
                   </w:sdtContent>
                 </w:sdt>
               </w:p>
+              <w:p/>
               <w:p>
                 <w:pPr>
                   <w:rPr>
@@ -723,7 +1178,6 @@
                     <w:id w:val="-1666086912"/>
                     <w:citation/>
                   </w:sdtPr>
-                  <w:sdtEndPr/>
                   <w:sdtContent>
                     <w:r>
                       <w:fldChar w:fldCharType="begin"/>
@@ -755,6 +1209,13 @@
                   </w:rPr>
                   <w:t xml:space="preserve"> </w:t>
                 </w:r>
+              </w:p>
+              <w:p>
+                <w:pPr>
+                  <w:rPr>
+                    <w:rFonts w:eastAsia="Times New Roman" w:cs="Times New Roman"/>
+                  </w:rPr>
+                </w:pPr>
               </w:p>
               <w:p>
                 <w:pPr>
@@ -770,7 +1231,6 @@
                     <w:id w:val="-1448772710"/>
                     <w:citation/>
                   </w:sdtPr>
-                  <w:sdtEndPr/>
                   <w:sdtContent>
                     <w:r>
                       <w:rPr>
@@ -807,13 +1267,6 @@
                     </w:r>
                   </w:sdtContent>
                 </w:sdt>
-              </w:p>
-              <w:p>
-                <w:pPr>
-                  <w:tabs>
-                    <w:tab w:val="left" w:pos="3040"/>
-                  </w:tabs>
-                </w:pPr>
                 <w:r>
                   <w:tab/>
                 </w:r>
@@ -904,12 +1357,21 @@
       </w:rPr>
       <w:t xml:space="preserve"> – </w:t>
     </w:r>
+    <w:proofErr w:type="spellStart"/>
     <w:r>
       <w:rPr>
         <w:i/>
         <w:color w:val="7F7F7F" w:themeColor="text1" w:themeTint="80"/>
       </w:rPr>
-      <w:t>Encyclopedia of Modernism</w:t>
+      <w:t>Encyclopedia</w:t>
+    </w:r>
+    <w:proofErr w:type="spellEnd"/>
+    <w:r>
+      <w:rPr>
+        <w:i/>
+        <w:color w:val="7F7F7F" w:themeColor="text1" w:themeTint="80"/>
+      </w:rPr>
+      <w:t xml:space="preserve"> of Modernism</w:t>
     </w:r>
   </w:p>
   <w:p>
@@ -2720,6 +3182,48 @@
         </w:p>
       </w:docPartBody>
     </w:docPart>
+    <w:docPart>
+      <w:docPartPr>
+        <w:name w:val="1D868E1E5FA66C49B9E32FEA3B266A05"/>
+        <w:category>
+          <w:name w:val="General"/>
+          <w:gallery w:val="placeholder"/>
+        </w:category>
+        <w:types>
+          <w:type w:val="bbPlcHdr"/>
+        </w:types>
+        <w:behaviors>
+          <w:behavior w:val="content"/>
+        </w:behaviors>
+        <w:guid w:val="{7EC01DEB-B24D-3A41-952D-B69C07C73D4B}"/>
+      </w:docPartPr>
+      <w:docPartBody>
+        <w:p>
+          <w:pPr>
+            <w:pStyle w:val="1D868E1E5FA66C49B9E32FEA3B266A05"/>
+          </w:pPr>
+          <w:r>
+            <w:rPr>
+              <w:rStyle w:val="PlaceholderText"/>
+            </w:rPr>
+            <w:t xml:space="preserve">[Enter the </w:t>
+          </w:r>
+          <w:r>
+            <w:rPr>
+              <w:rStyle w:val="PlaceholderText"/>
+              <w:b/>
+            </w:rPr>
+            <w:t>main text</w:t>
+          </w:r>
+          <w:r>
+            <w:rPr>
+              <w:rStyle w:val="PlaceholderText"/>
+            </w:rPr>
+            <w:t xml:space="preserve"> of your article]</w:t>
+          </w:r>
+        </w:p>
+      </w:docPartBody>
+    </w:docPart>
   </w:docParts>
 </w:glossaryDocument>
 </file>
@@ -2738,7 +3242,7 @@
     <w:charset w:val="00"/>
     <w:family w:val="auto"/>
     <w:pitch w:val="variable"/>
-    <w:sig w:usb0="E0002AEF" w:usb1="C0007841" w:usb2="00000009" w:usb3="00000000" w:csb0="000001FF" w:csb1="00000000"/>
+    <w:sig w:usb0="00000003" w:usb1="00000000" w:usb2="00000000" w:usb3="00000000" w:csb0="00000001" w:csb1="00000000"/>
   </w:font>
   <w:font w:name="Courier New">
     <w:panose1 w:val="02070309020205020404"/>
@@ -2759,7 +3263,7 @@
     <w:charset w:val="00"/>
     <w:family w:val="auto"/>
     <w:pitch w:val="variable"/>
-    <w:sig w:usb0="E10002FF" w:usb1="4000ACFF" w:usb2="00000009" w:usb3="00000000" w:csb0="0000019F" w:csb1="00000000"/>
+    <w:sig w:usb0="00000003" w:usb1="00000000" w:usb2="00000000" w:usb3="00000000" w:csb0="00000001" w:csb1="00000000"/>
   </w:font>
   <w:font w:name="Calibri Light">
     <w:panose1 w:val="020F0302020204030204"/>
@@ -2777,21 +3281,22 @@
     <w:sig w:usb0="00000001" w:usb1="08070000" w:usb2="00000010" w:usb3="00000000" w:csb0="00020000" w:csb1="00000000"/>
   </w:font>
   <w:font w:name="Lucida Grande">
+    <w:altName w:val="Courier New"/>
     <w:panose1 w:val="020B0600040502020204"/>
     <w:charset w:val="00"/>
     <w:family w:val="auto"/>
     <w:pitch w:val="variable"/>
     <w:sig w:usb0="E1000AEF" w:usb1="5000A1FF" w:usb2="00000000" w:usb3="00000000" w:csb0="000001BF" w:csb1="00000000"/>
   </w:font>
-  <w:font w:name="Arial">
-    <w:panose1 w:val="020B0604020202020204"/>
+  <w:font w:name="Times">
+    <w:panose1 w:val="02000500000000000000"/>
     <w:charset w:val="00"/>
     <w:family w:val="auto"/>
     <w:pitch w:val="variable"/>
-    <w:sig w:usb0="E0002AFF" w:usb1="C0007843" w:usb2="00000009" w:usb3="00000000" w:csb0="000001FF" w:csb1="00000000"/>
+    <w:sig w:usb0="00000003" w:usb1="00000000" w:usb2="00000000" w:usb3="00000000" w:csb0="00000001" w:csb1="00000000"/>
   </w:font>
-  <w:font w:name="Times">
-    <w:panose1 w:val="02000500000000000000"/>
+  <w:font w:name="Arial">
+    <w:panose1 w:val="020B0604020202020204"/>
     <w:charset w:val="00"/>
     <w:family w:val="auto"/>
     <w:pitch w:val="variable"/>
@@ -2810,7 +3315,7 @@
     <w:charset w:val="00"/>
     <w:family w:val="auto"/>
     <w:pitch w:val="variable"/>
-    <w:sig w:usb0="E00002FF" w:usb1="400004FF" w:usb2="00000000" w:usb3="00000000" w:csb0="0000019F" w:csb1="00000000"/>
+    <w:sig w:usb0="00000003" w:usb1="00000000" w:usb2="00000000" w:usb3="00000000" w:csb0="00000001" w:csb1="00000000"/>
   </w:font>
 </w:fonts>
 </file>
@@ -2829,6 +3334,7 @@
   </w:compat>
   <w:rsids>
     <w:rsidRoot w:val="00F238A7"/>
+    <w:rsid w:val="00E924FE"/>
     <w:rsid w:val="00F238A7"/>
   </w:rsids>
   <m:mathPr>
@@ -3041,6 +3547,7 @@
     <w:basedOn w:val="DefaultParagraphFont"/>
     <w:uiPriority w:val="99"/>
     <w:semiHidden/>
+    <w:rsid w:val="00E924FE"/>
     <w:rPr>
       <w:color w:val="808080"/>
     </w:rPr>
@@ -3077,6 +3584,13 @@
   </w:style>
   <w:style w:type="paragraph" w:customStyle="1" w:styleId="D55205982FBD774D864C416631C2DA3D">
     <w:name w:val="D55205982FBD774D864C416631C2DA3D"/>
+  </w:style>
+  <w:style w:type="paragraph" w:customStyle="1" w:styleId="1D868E1E5FA66C49B9E32FEA3B266A05">
+    <w:name w:val="1D868E1E5FA66C49B9E32FEA3B266A05"/>
+    <w:rsid w:val="00E924FE"/>
+    <w:rPr>
+      <w:lang w:val="en-CA"/>
+    </w:rPr>
   </w:style>
 </w:styles>
 </file>
@@ -3269,6 +3783,7 @@
     <w:basedOn w:val="DefaultParagraphFont"/>
     <w:uiPriority w:val="99"/>
     <w:semiHidden/>
+    <w:rsid w:val="00E924FE"/>
     <w:rPr>
       <w:color w:val="808080"/>
     </w:rPr>
@@ -3305,6 +3820,13 @@
   </w:style>
   <w:style w:type="paragraph" w:customStyle="1" w:styleId="D55205982FBD774D864C416631C2DA3D">
     <w:name w:val="D55205982FBD774D864C416631C2DA3D"/>
+  </w:style>
+  <w:style w:type="paragraph" w:customStyle="1" w:styleId="1D868E1E5FA66C49B9E32FEA3B266A05">
+    <w:name w:val="1D868E1E5FA66C49B9E32FEA3B266A05"/>
+    <w:rsid w:val="00E924FE"/>
+    <w:rPr>
+      <w:lang w:val="en-CA"/>
+    </w:rPr>
   </w:style>
 </w:styles>
 </file>
@@ -3571,7 +4093,7 @@
   <a:extraClrSchemeLst/>
   <a:extLst>
     <a:ext uri="{05A4C25C-085E-4340-85A3-A5531E510DB2}">
-      <thm15:themeFamily xmlns="" xmlns:thm15="http://schemas.microsoft.com/office/thememl/2012/main" name="Office Theme" id="{62F939B6-93AF-4DB8-9C6B-D6C7DFDC589F}" vid="{4A3C46E8-61CC-4603-A589-7422A47A8E4A}"/>
+      <thm15:themeFamily xmlns:thm15="http://schemas.microsoft.com/office/thememl/2012/main" xmlns="" name="Office Theme" id="{62F939B6-93AF-4DB8-9C6B-D6C7DFDC589F}" vid="{4A3C46E8-61CC-4603-A589-7422A47A8E4A}"/>
     </a:ext>
   </a:extLst>
 </a:theme>
@@ -3643,7 +4165,7 @@
 </file>
 
 <file path=customXml/itemProps1.xml><?xml version="1.0" encoding="utf-8"?>
-<ds:datastoreItem xmlns:ds="http://schemas.openxmlformats.org/officeDocument/2006/customXml" ds:itemID="{AE758615-4623-5D41-8B40-C8A2D991F37E}">
+<ds:datastoreItem xmlns:ds="http://schemas.openxmlformats.org/officeDocument/2006/customXml" ds:itemID="{BCA2069C-147F-084D-95D4-A570FFECCBFE}">
   <ds:schemaRefs>
     <ds:schemaRef ds:uri="http://schemas.openxmlformats.org/officeDocument/2006/bibliography"/>
   </ds:schemaRefs>

</xml_diff>